<commit_message>
docs(cv): update CV content with portfolio link and skills
- Add portfolio link to contact information and profile sections
- Update English proficiency level from B1 to B2
- Remove outdated projects and add portfolio reference
- Add TailwindCSS to frontend skills in English CV
</commit_message>
<xml_diff>
--- a/public/cv-en.docx
+++ b/public/cv-en.docx
@@ -65,7 +65,7 @@
       <w:hyperlink r:id="rId5" w:history="1">
         <w:r>
           <w:rPr>
-            <w:rStyle w:val="Hipervnculo"/>
+            <w:rStyle w:val="Hyperlink"/>
             <w:rFonts w:ascii="Inter" w:hAnsi="Inter"/>
             <w:lang w:val="es-ES"/>
           </w:rPr>
@@ -95,6 +95,7 @@
       <w:r>
         <w:rPr>
           <w:rFonts w:ascii="Segoe UI Emoji" w:hAnsi="Segoe UI Emoji" w:cs="Segoe UI Emoji"/>
+          <w:lang w:val="es-ES"/>
         </w:rPr>
         <w:t>💻</w:t>
       </w:r>
@@ -108,7 +109,31 @@
       <w:hyperlink r:id="rId6" w:history="1">
         <w:r>
           <w:rPr>
-            <w:rStyle w:val="Hipervnculo"/>
+            <w:rStyle w:val="Hyperlink"/>
+            <w:rFonts w:ascii="Inter" w:hAnsi="Inter"/>
+            <w:lang w:val="es-ES"/>
+          </w:rPr>
+          <w:t>Portfolio</w:t>
+        </w:r>
+      </w:hyperlink>
+      <w:r>
+        <w:rPr>
+          <w:rFonts w:ascii="Inter" w:hAnsi="Inter"/>
+          <w:lang w:val="es-ES"/>
+        </w:rPr>
+        <w:t xml:space="preserve"> </w:t>
+      </w:r>
+      <w:r>
+        <w:rPr>
+          <w:rFonts w:ascii="Inter" w:hAnsi="Inter"/>
+          <w:lang w:val="es-ES"/>
+        </w:rPr>
+        <w:t xml:space="preserve">| </w:t>
+      </w:r>
+      <w:hyperlink r:id="rId7" w:history="1">
+        <w:r>
+          <w:rPr>
+            <w:rStyle w:val="Hyperlink"/>
             <w:rFonts w:ascii="Inter" w:hAnsi="Inter"/>
             <w:lang w:val="es-ES"/>
           </w:rPr>
@@ -122,10 +147,10 @@
         </w:rPr>
         <w:t xml:space="preserve"> | </w:t>
       </w:r>
-      <w:hyperlink r:id="rId7" w:history="1">
+      <w:hyperlink r:id="rId8" w:history="1">
         <w:r>
           <w:rPr>
-            <w:rStyle w:val="Hipervnculo"/>
+            <w:rStyle w:val="Hyperlink"/>
             <w:rFonts w:ascii="Inter" w:hAnsi="Inter"/>
             <w:lang w:val="es-ES"/>
           </w:rPr>
@@ -154,15 +179,13 @@
           <w:rFonts w:ascii="Inter" w:hAnsi="Inter"/>
           <w:b/>
           <w:bCs/>
-          <w:lang w:val="es-ES"/>
-        </w:rPr>
-      </w:pPr>
-      <w:r>
-        <w:rPr>
-          <w:rFonts w:ascii="Inter" w:hAnsi="Inter"/>
-          <w:b/>
-          <w:bCs/>
-          <w:lang w:val="es-ES"/>
+        </w:rPr>
+      </w:pPr>
+      <w:r>
+        <w:rPr>
+          <w:rFonts w:ascii="Inter" w:hAnsi="Inter"/>
+          <w:b/>
+          <w:bCs/>
         </w:rPr>
         <w:t>PROFESSIONAL PROFILE</w:t>
       </w:r>
@@ -241,125 +264,74 @@
         </w:rPr>
         <w:t xml:space="preserve">. </w:t>
       </w:r>
-      <w:proofErr w:type="spellStart"/>
-      <w:r>
-        <w:rPr>
-          <w:rFonts w:ascii="Inter" w:hAnsi="Inter"/>
-          <w:lang w:val="es-ES"/>
-        </w:rPr>
-        <w:t>Passionate</w:t>
-      </w:r>
-      <w:proofErr w:type="spellEnd"/>
-      <w:r>
-        <w:rPr>
-          <w:rFonts w:ascii="Inter" w:hAnsi="Inter"/>
-          <w:lang w:val="es-ES"/>
+      <w:r>
+        <w:rPr>
+          <w:rFonts w:ascii="Inter" w:hAnsi="Inter"/>
+        </w:rPr>
+        <w:t xml:space="preserve">Passionate about creating efficient and scalable solutions. </w:t>
+      </w:r>
+      <w:r>
+        <w:rPr>
+          <w:rFonts w:ascii="Inter" w:hAnsi="Inter"/>
+        </w:rPr>
+        <w:t>Experienced in teamwork, agile methodologies, and personal project development</w:t>
+      </w:r>
+      <w:r>
+        <w:rPr>
+          <w:rFonts w:ascii="Inter" w:hAnsi="Inter"/>
+        </w:rPr>
+        <w:t xml:space="preserve">. </w:t>
+      </w:r>
+      <w:r>
+        <w:rPr>
+          <w:rFonts w:ascii="Inter" w:hAnsi="Inter"/>
+        </w:rPr>
+        <w:t>I am looking for</w:t>
+      </w:r>
+      <w:r>
+        <w:rPr>
+          <w:rFonts w:ascii="Inter" w:hAnsi="Inter"/>
+        </w:rPr>
+        <w:t xml:space="preserve"> an opportunity to apply my skills and continue growing p</w:t>
+      </w:r>
+      <w:r>
+        <w:rPr>
+          <w:rFonts w:ascii="Inter" w:hAnsi="Inter"/>
+        </w:rPr>
+        <w:t>rofessionally</w:t>
+      </w:r>
+      <w:r>
+        <w:rPr>
+          <w:rFonts w:ascii="Inter" w:hAnsi="Inter"/>
+        </w:rPr>
+        <w:t>.</w:t>
+      </w:r>
+      <w:r>
+        <w:rPr>
+          <w:rFonts w:ascii="Inter" w:hAnsi="Inter"/>
         </w:rPr>
         <w:t xml:space="preserve"> </w:t>
       </w:r>
-      <w:proofErr w:type="spellStart"/>
-      <w:r>
-        <w:rPr>
-          <w:rFonts w:ascii="Inter" w:hAnsi="Inter"/>
-          <w:lang w:val="es-ES"/>
-        </w:rPr>
-        <w:t>about</w:t>
-      </w:r>
-      <w:proofErr w:type="spellEnd"/>
-      <w:r>
-        <w:rPr>
-          <w:rFonts w:ascii="Inter" w:hAnsi="Inter"/>
-          <w:lang w:val="es-ES"/>
-        </w:rPr>
-        <w:t xml:space="preserve"> </w:t>
-      </w:r>
-      <w:proofErr w:type="spellStart"/>
-      <w:r>
-        <w:rPr>
-          <w:rFonts w:ascii="Inter" w:hAnsi="Inter"/>
-          <w:lang w:val="es-ES"/>
-        </w:rPr>
-        <w:t>creating</w:t>
-      </w:r>
-      <w:proofErr w:type="spellEnd"/>
-      <w:r>
-        <w:rPr>
-          <w:rFonts w:ascii="Inter" w:hAnsi="Inter"/>
-          <w:lang w:val="es-ES"/>
-        </w:rPr>
-        <w:t xml:space="preserve"> </w:t>
-      </w:r>
-      <w:proofErr w:type="spellStart"/>
-      <w:r>
-        <w:rPr>
-          <w:rFonts w:ascii="Inter" w:hAnsi="Inter"/>
-          <w:lang w:val="es-ES"/>
-        </w:rPr>
-        <w:t>efficient</w:t>
-      </w:r>
-      <w:proofErr w:type="spellEnd"/>
-      <w:r>
-        <w:rPr>
-          <w:rFonts w:ascii="Inter" w:hAnsi="Inter"/>
-          <w:lang w:val="es-ES"/>
-        </w:rPr>
-        <w:t xml:space="preserve"> and </w:t>
-      </w:r>
-      <w:proofErr w:type="spellStart"/>
-      <w:r>
-        <w:rPr>
-          <w:rFonts w:ascii="Inter" w:hAnsi="Inter"/>
-          <w:lang w:val="es-ES"/>
-        </w:rPr>
-        <w:t>scalable</w:t>
-      </w:r>
-      <w:proofErr w:type="spellEnd"/>
-      <w:r>
-        <w:rPr>
-          <w:rFonts w:ascii="Inter" w:hAnsi="Inter"/>
-          <w:lang w:val="es-ES"/>
-        </w:rPr>
-        <w:t xml:space="preserve"> </w:t>
-      </w:r>
-      <w:proofErr w:type="spellStart"/>
-      <w:r>
-        <w:rPr>
-          <w:rFonts w:ascii="Inter" w:hAnsi="Inter"/>
-          <w:lang w:val="es-ES"/>
-        </w:rPr>
-        <w:t>solutions</w:t>
-      </w:r>
-      <w:proofErr w:type="spellEnd"/>
-      <w:r>
-        <w:rPr>
-          <w:rFonts w:ascii="Inter" w:hAnsi="Inter"/>
-          <w:lang w:val="es-ES"/>
-        </w:rPr>
-        <w:t xml:space="preserve">. </w:t>
-      </w:r>
-      <w:r>
-        <w:rPr>
-          <w:rFonts w:ascii="Inter" w:hAnsi="Inter"/>
-        </w:rPr>
-        <w:t>Experienced in teamwork, agile methodologies, and personal project development</w:t>
-      </w:r>
-      <w:r>
-        <w:rPr>
-          <w:rFonts w:ascii="Inter" w:hAnsi="Inter"/>
-        </w:rPr>
-        <w:t xml:space="preserve">. </w:t>
-      </w:r>
-      <w:r>
-        <w:rPr>
-          <w:rFonts w:ascii="Inter" w:hAnsi="Inter"/>
-        </w:rPr>
-        <w:t>Seeking an opportunity to apply my skills and continue growing p</w:t>
-      </w:r>
-      <w:r>
-        <w:rPr>
-          <w:rFonts w:ascii="Inter" w:hAnsi="Inter"/>
-        </w:rPr>
-        <w:t>rofessionally</w:t>
+      <w:r>
+        <w:rPr>
+          <w:rFonts w:ascii="Inter" w:hAnsi="Inter"/>
+        </w:rPr>
+        <w:t xml:space="preserve">I invite you to visit </w:t>
+      </w:r>
+      <w:hyperlink r:id="rId9" w:history="1">
+        <w:r>
+          <w:rPr>
+            <w:rStyle w:val="Hyperlink"/>
+            <w:rFonts w:ascii="Inter" w:hAnsi="Inter"/>
+          </w:rPr>
+          <w:t>my portfolio</w:t>
+        </w:r>
+      </w:hyperlink>
+      <w:r>
+        <w:rPr>
+          <w:rFonts w:ascii="Inter" w:hAnsi="Inter"/>
+        </w:rPr>
+        <w:t xml:space="preserve"> to see my projects</w:t>
       </w:r>
       <w:r>
         <w:rPr>
@@ -479,7 +451,27 @@
         <w:rPr>
           <w:rFonts w:ascii="Inter" w:hAnsi="Inter"/>
         </w:rPr>
-        <w:t xml:space="preserve"> HTML, CSS, Bootstrap, React.js, Next.js (</w:t>
+        <w:t xml:space="preserve"> HTML, CSS, </w:t>
+      </w:r>
+      <w:proofErr w:type="spellStart"/>
+      <w:r>
+        <w:rPr>
+          <w:rFonts w:ascii="Inter" w:hAnsi="Inter"/>
+        </w:rPr>
+        <w:t>TailwindCSS</w:t>
+      </w:r>
+      <w:proofErr w:type="spellEnd"/>
+      <w:r>
+        <w:rPr>
+          <w:rFonts w:ascii="Inter" w:hAnsi="Inter"/>
+        </w:rPr>
+        <w:t xml:space="preserve">, </w:t>
+      </w:r>
+      <w:r>
+        <w:rPr>
+          <w:rFonts w:ascii="Inter" w:hAnsi="Inter"/>
+        </w:rPr>
+        <w:t>Bootstrap, React.js, Next.js (</w:t>
       </w:r>
       <w:r>
         <w:rPr>
@@ -849,15 +841,7 @@
           <w:b/>
           <w:bCs/>
         </w:rPr>
-        <w:t>University Programming Analyst</w:t>
-      </w:r>
-      <w:r>
-        <w:rPr>
-          <w:rFonts w:ascii="Inter" w:hAnsi="Inter"/>
-          <w:b/>
-          <w:bCs/>
-        </w:rPr>
-        <w:t xml:space="preserve"> </w:t>
+        <w:t xml:space="preserve">University Programming Analyst </w:t>
       </w:r>
       <w:r>
         <w:rPr>
@@ -908,6 +892,7 @@
           <w:bCs/>
         </w:rPr>
       </w:pPr>
+      <w:proofErr w:type="gramStart"/>
       <w:r>
         <w:rPr>
           <w:rFonts w:ascii="Inter" w:hAnsi="Inter"/>
@@ -916,6 +901,7 @@
         </w:rPr>
         <w:t>Bachelor’s Degree in Computer Science</w:t>
       </w:r>
+      <w:proofErr w:type="gramEnd"/>
       <w:r>
         <w:rPr>
           <w:rFonts w:ascii="Inter" w:hAnsi="Inter"/>
@@ -1295,10 +1281,10 @@
         </w:rPr>
         <w:t xml:space="preserve">Noche de Cine | </w:t>
       </w:r>
-      <w:hyperlink r:id="rId8" w:history="1">
+      <w:hyperlink r:id="rId10" w:history="1">
         <w:r>
           <w:rPr>
-            <w:rStyle w:val="Hipervnculo"/>
+            <w:rStyle w:val="Hyperlink"/>
             <w:rFonts w:ascii="Inter" w:hAnsi="Inter"/>
             <w:b/>
             <w:bCs/>
@@ -1380,255 +1366,29 @@
     </w:p>
     <w:p>
       <w:pPr>
-        <w:ind w:left="720"/>
-        <w:rPr>
-          <w:rFonts w:ascii="Inter" w:hAnsi="Inter"/>
-        </w:rPr>
-      </w:pPr>
-    </w:p>
-    <w:p>
-      <w:pPr>
-        <w:rPr>
-          <w:rFonts w:ascii="Inter" w:hAnsi="Inter"/>
-          <w:b/>
-          <w:bCs/>
-          <w:lang w:val="es-ES"/>
-        </w:rPr>
-      </w:pPr>
-      <w:r>
-        <w:rPr>
-          <w:rFonts w:ascii="Inter" w:hAnsi="Inter"/>
-          <w:b/>
-          <w:bCs/>
-          <w:lang w:val="es-ES"/>
-        </w:rPr>
-        <w:t>Multi-</w:t>
-      </w:r>
+        <w:rPr>
+          <w:rFonts w:ascii="Inter" w:hAnsi="Inter"/>
+        </w:rPr>
+      </w:pPr>
+    </w:p>
+    <w:p>
+      <w:pPr>
+        <w:rPr>
+          <w:rFonts w:ascii="Inter" w:hAnsi="Inter"/>
+          <w:b/>
+          <w:bCs/>
+        </w:rPr>
+      </w:pPr>
       <w:proofErr w:type="spellStart"/>
       <w:r>
         <w:rPr>
           <w:rFonts w:ascii="Inter" w:hAnsi="Inter"/>
           <w:b/>
           <w:bCs/>
-          <w:lang w:val="es-ES"/>
-        </w:rPr>
-        <w:t>Twitch</w:t>
+        </w:rPr>
+        <w:t>FedeteriApp</w:t>
       </w:r>
       <w:proofErr w:type="spellEnd"/>
-    </w:p>
-    <w:p>
-      <w:pPr>
-        <w:rPr>
-          <w:rFonts w:ascii="Inter" w:hAnsi="Inter"/>
-          <w:lang w:val="es-ES"/>
-        </w:rPr>
-      </w:pPr>
-      <w:r>
-        <w:rPr>
-          <w:rFonts w:ascii="Inter" w:hAnsi="Inter"/>
-        </w:rPr>
-        <w:t>Desktop application for watching multiple Twitch streams simulta</w:t>
-      </w:r>
-      <w:r>
-        <w:rPr>
-          <w:rFonts w:ascii="Inter" w:hAnsi="Inter"/>
-        </w:rPr>
-        <w:t>neously</w:t>
-      </w:r>
-      <w:r>
-        <w:rPr>
-          <w:rFonts w:ascii="Inter" w:hAnsi="Inter"/>
-        </w:rPr>
-        <w:t xml:space="preserve">. </w:t>
-      </w:r>
-      <w:proofErr w:type="spellStart"/>
-      <w:r>
-        <w:rPr>
-          <w:rFonts w:ascii="Inter" w:hAnsi="Inter"/>
-          <w:lang w:val="es-ES"/>
-        </w:rPr>
-        <w:t>Distributed</w:t>
-      </w:r>
-      <w:proofErr w:type="spellEnd"/>
-      <w:r>
-        <w:rPr>
-          <w:rFonts w:ascii="Inter" w:hAnsi="Inter"/>
-          <w:lang w:val="es-ES"/>
-        </w:rPr>
-        <w:t xml:space="preserve"> </w:t>
-      </w:r>
-      <w:proofErr w:type="spellStart"/>
-      <w:r>
-        <w:rPr>
-          <w:rFonts w:ascii="Inter" w:hAnsi="Inter"/>
-          <w:lang w:val="es-ES"/>
-        </w:rPr>
-        <w:t>with</w:t>
-      </w:r>
-      <w:proofErr w:type="spellEnd"/>
-      <w:r>
-        <w:rPr>
-          <w:rFonts w:ascii="Inter" w:hAnsi="Inter"/>
-          <w:lang w:val="es-ES"/>
-        </w:rPr>
-        <w:t xml:space="preserve"> </w:t>
-      </w:r>
-      <w:proofErr w:type="spellStart"/>
-      <w:r>
-        <w:rPr>
-          <w:rFonts w:ascii="Inter" w:hAnsi="Inter"/>
-          <w:lang w:val="es-ES"/>
-        </w:rPr>
-        <w:t>over</w:t>
-      </w:r>
-      <w:proofErr w:type="spellEnd"/>
-      <w:r>
-        <w:rPr>
-          <w:rFonts w:ascii="Inter" w:hAnsi="Inter"/>
-          <w:lang w:val="es-ES"/>
-        </w:rPr>
-        <w:t xml:space="preserve"> 20 </w:t>
-      </w:r>
-      <w:proofErr w:type="spellStart"/>
-      <w:r>
-        <w:rPr>
-          <w:rFonts w:ascii="Inter" w:hAnsi="Inter"/>
-          <w:lang w:val="es-ES"/>
-        </w:rPr>
-        <w:t>initial</w:t>
-      </w:r>
-      <w:proofErr w:type="spellEnd"/>
-      <w:r>
-        <w:rPr>
-          <w:rFonts w:ascii="Inter" w:hAnsi="Inter"/>
-          <w:lang w:val="es-ES"/>
-        </w:rPr>
-        <w:t xml:space="preserve"> </w:t>
-      </w:r>
-      <w:proofErr w:type="spellStart"/>
-      <w:r>
-        <w:rPr>
-          <w:rFonts w:ascii="Inter" w:hAnsi="Inter"/>
-          <w:lang w:val="es-ES"/>
-        </w:rPr>
-        <w:t>users</w:t>
-      </w:r>
-      <w:proofErr w:type="spellEnd"/>
-      <w:r>
-        <w:rPr>
-          <w:rFonts w:ascii="Inter" w:hAnsi="Inter"/>
-          <w:lang w:val="es-ES"/>
-        </w:rPr>
-        <w:t xml:space="preserve"> and </w:t>
-      </w:r>
-      <w:proofErr w:type="spellStart"/>
-      <w:r>
-        <w:rPr>
-          <w:rFonts w:ascii="Inter" w:hAnsi="Inter"/>
-          <w:lang w:val="es-ES"/>
-        </w:rPr>
-        <w:t>multiple</w:t>
-      </w:r>
-      <w:proofErr w:type="spellEnd"/>
-      <w:r>
-        <w:rPr>
-          <w:rFonts w:ascii="Inter" w:hAnsi="Inter"/>
-          <w:lang w:val="es-ES"/>
-        </w:rPr>
-        <w:t xml:space="preserve"> </w:t>
-      </w:r>
-      <w:proofErr w:type="spellStart"/>
-      <w:r>
-        <w:rPr>
-          <w:rFonts w:ascii="Inter" w:hAnsi="Inter"/>
-          <w:lang w:val="es-ES"/>
-        </w:rPr>
-        <w:t>improved</w:t>
-      </w:r>
-      <w:proofErr w:type="spellEnd"/>
-      <w:r>
-        <w:rPr>
-          <w:rFonts w:ascii="Inter" w:hAnsi="Inter"/>
-          <w:lang w:val="es-ES"/>
-        </w:rPr>
-        <w:t xml:space="preserve"> </w:t>
-      </w:r>
-      <w:proofErr w:type="spellStart"/>
-      <w:r>
-        <w:rPr>
-          <w:rFonts w:ascii="Inter" w:hAnsi="Inter"/>
-          <w:lang w:val="es-ES"/>
-        </w:rPr>
-        <w:t>versions</w:t>
-      </w:r>
-      <w:proofErr w:type="spellEnd"/>
-      <w:r>
-        <w:rPr>
-          <w:rFonts w:ascii="Inter" w:hAnsi="Inter"/>
-          <w:lang w:val="es-ES"/>
-        </w:rPr>
-        <w:t>.</w:t>
-      </w:r>
-    </w:p>
-    <w:p>
-      <w:pPr>
-        <w:numPr>
-          <w:ilvl w:val="0"/>
-          <w:numId w:val="5"/>
-        </w:numPr>
-        <w:rPr>
-          <w:rFonts w:ascii="Inter" w:hAnsi="Inter"/>
-        </w:rPr>
-      </w:pPr>
-      <w:r>
-        <w:rPr>
-          <w:rFonts w:ascii="Inter" w:hAnsi="Inter"/>
-          <w:b/>
-          <w:bCs/>
-        </w:rPr>
-        <w:t>Technologies</w:t>
-      </w:r>
-      <w:r>
-        <w:rPr>
-          <w:rFonts w:ascii="Inter" w:hAnsi="Inter"/>
-          <w:b/>
-          <w:bCs/>
-        </w:rPr>
-        <w:t>:</w:t>
-      </w:r>
-      <w:r>
-        <w:rPr>
-          <w:rFonts w:ascii="Inter" w:hAnsi="Inter"/>
-        </w:rPr>
-        <w:t xml:space="preserve"> .NET Framework (C#)</w:t>
-      </w:r>
-    </w:p>
-    <w:p>
-      <w:pPr>
-        <w:ind w:left="720"/>
-        <w:rPr>
-          <w:rFonts w:ascii="Inter" w:hAnsi="Inter"/>
-        </w:rPr>
-      </w:pPr>
-    </w:p>
-    <w:p>
-      <w:pPr>
-        <w:rPr>
-          <w:rFonts w:ascii="Inter" w:hAnsi="Inter"/>
-          <w:b/>
-          <w:bCs/>
-        </w:rPr>
-      </w:pPr>
-      <w:proofErr w:type="spellStart"/>
-      <w:r>
-        <w:rPr>
-          <w:rFonts w:ascii="Inter" w:hAnsi="Inter"/>
-          <w:b/>
-          <w:bCs/>
-        </w:rPr>
-        <w:t>FedeteriApp</w:t>
-      </w:r>
-      <w:proofErr w:type="spellEnd"/>
       <w:r>
         <w:rPr>
           <w:rFonts w:ascii="Inter" w:hAnsi="Inter"/>
@@ -1637,10 +1397,10 @@
         </w:rPr>
         <w:t xml:space="preserve"> | </w:t>
       </w:r>
-      <w:hyperlink r:id="rId9" w:history="1">
+      <w:hyperlink r:id="rId11" w:history="1">
         <w:r>
           <w:rPr>
-            <w:rStyle w:val="Hipervnculo"/>
+            <w:rStyle w:val="Hyperlink"/>
             <w:rFonts w:ascii="Inter" w:hAnsi="Inter"/>
             <w:b/>
             <w:bCs/>
@@ -1815,295 +1575,45 @@
     </w:p>
     <w:p>
       <w:pPr>
-        <w:ind w:left="720"/>
-        <w:rPr>
-          <w:rFonts w:ascii="Inter" w:hAnsi="Inter"/>
-          <w:b/>
-          <w:bCs/>
-          <w:lang w:val="es-ES"/>
-        </w:rPr>
-      </w:pPr>
-    </w:p>
-    <w:p>
-      <w:pPr>
-        <w:ind w:left="720"/>
-        <w:rPr>
-          <w:rFonts w:ascii="Inter" w:hAnsi="Inter"/>
-          <w:lang w:val="es-ES"/>
-        </w:rPr>
-      </w:pPr>
-    </w:p>
-    <w:p>
-      <w:pPr>
-        <w:rPr>
-          <w:rFonts w:ascii="Inter" w:hAnsi="Inter"/>
-          <w:b/>
-          <w:bCs/>
-          <w:lang w:val="es-ES"/>
-        </w:rPr>
-      </w:pPr>
-      <w:r>
-        <w:rPr>
-          <w:rFonts w:ascii="Inter" w:hAnsi="Inter"/>
-          <w:b/>
-          <w:bCs/>
-          <w:lang w:val="es-ES"/>
-        </w:rPr>
-        <w:lastRenderedPageBreak/>
-        <w:t>CEDICA</w:t>
-      </w:r>
-      <w:r>
-        <w:rPr>
-          <w:rFonts w:ascii="Inter" w:hAnsi="Inter"/>
-          <w:b/>
-          <w:bCs/>
-          <w:lang w:val="es-ES"/>
-        </w:rPr>
-        <w:t xml:space="preserve"> </w:t>
-      </w:r>
-      <w:r>
-        <w:rPr>
-          <w:rFonts w:ascii="Inter" w:hAnsi="Inter"/>
-          <w:b/>
-          <w:bCs/>
-          <w:lang w:val="es-ES"/>
-        </w:rPr>
-        <w:t>–</w:t>
-      </w:r>
-      <w:r>
-        <w:rPr>
-          <w:rFonts w:ascii="Inter" w:hAnsi="Inter"/>
-          <w:b/>
-          <w:bCs/>
-          <w:lang w:val="es-ES"/>
-        </w:rPr>
-        <w:t xml:space="preserve"> </w:t>
-      </w:r>
-      <w:proofErr w:type="spellStart"/>
-      <w:r>
-        <w:rPr>
-          <w:rFonts w:ascii="Inter" w:hAnsi="Inter"/>
-          <w:b/>
-          <w:bCs/>
-          <w:lang w:val="es-ES"/>
-        </w:rPr>
-        <w:t>Private</w:t>
-      </w:r>
-      <w:proofErr w:type="spellEnd"/>
-      <w:r>
-        <w:rPr>
-          <w:rFonts w:ascii="Inter" w:hAnsi="Inter"/>
-          <w:b/>
-          <w:bCs/>
-          <w:lang w:val="es-ES"/>
-        </w:rPr>
-        <w:t xml:space="preserve"> </w:t>
-      </w:r>
-      <w:proofErr w:type="spellStart"/>
-      <w:r>
-        <w:rPr>
-          <w:rFonts w:ascii="Inter" w:hAnsi="Inter"/>
-          <w:b/>
-          <w:bCs/>
-          <w:lang w:val="es-ES"/>
-        </w:rPr>
-        <w:t>Application</w:t>
-      </w:r>
-      <w:proofErr w:type="spellEnd"/>
-    </w:p>
-    <w:p>
-      <w:pPr>
-        <w:rPr>
-          <w:rFonts w:ascii="Inter" w:hAnsi="Inter"/>
-        </w:rPr>
-      </w:pPr>
-      <w:r>
-        <w:rPr>
-          <w:rFonts w:ascii="Inter" w:hAnsi="Inter"/>
-        </w:rPr>
-        <w:t>Management platform for an equine therapy institution</w:t>
-      </w:r>
-      <w:r>
-        <w:rPr>
-          <w:rFonts w:ascii="Inter" w:hAnsi="Inter"/>
-        </w:rPr>
-        <w:t>.</w:t>
-      </w:r>
-    </w:p>
-    <w:p>
-      <w:pPr>
-        <w:numPr>
-          <w:ilvl w:val="0"/>
-          <w:numId w:val="7"/>
-        </w:numPr>
-        <w:rPr>
-          <w:rFonts w:ascii="Inter" w:hAnsi="Inter"/>
-        </w:rPr>
-      </w:pPr>
-      <w:r>
-        <w:rPr>
-          <w:rFonts w:ascii="Inter" w:hAnsi="Inter"/>
-          <w:b/>
-          <w:bCs/>
-        </w:rPr>
-        <w:t>Technologies</w:t>
-      </w:r>
-      <w:r>
-        <w:rPr>
-          <w:rFonts w:ascii="Inter" w:hAnsi="Inter"/>
-          <w:b/>
-          <w:bCs/>
-        </w:rPr>
-        <w:t>:</w:t>
-      </w:r>
-      <w:r>
-        <w:rPr>
-          <w:rFonts w:ascii="Inter" w:hAnsi="Inter"/>
-        </w:rPr>
-        <w:t xml:space="preserve"> Python, Flask, HTML, CSS, JavaScript</w:t>
-      </w:r>
-    </w:p>
-    <w:p>
-      <w:pPr>
-        <w:rPr>
-          <w:rFonts w:ascii="Inter" w:hAnsi="Inter"/>
-        </w:rPr>
-      </w:pPr>
-    </w:p>
-    <w:p>
-      <w:pPr>
-        <w:rPr>
-          <w:rFonts w:ascii="Inter" w:hAnsi="Inter"/>
-          <w:b/>
-          <w:bCs/>
-          <w:lang w:val="es-ES"/>
-        </w:rPr>
-      </w:pPr>
-      <w:r>
-        <w:rPr>
-          <w:rFonts w:ascii="Inter" w:hAnsi="Inter"/>
-          <w:b/>
-          <w:bCs/>
-          <w:lang w:val="es-ES"/>
-        </w:rPr>
-        <w:t>CEDICA</w:t>
-      </w:r>
-      <w:r>
-        <w:rPr>
-          <w:rFonts w:ascii="Inter" w:hAnsi="Inter"/>
-          <w:b/>
-          <w:bCs/>
-          <w:lang w:val="es-ES"/>
-        </w:rPr>
-        <w:t xml:space="preserve"> </w:t>
-      </w:r>
-      <w:r>
-        <w:rPr>
-          <w:rFonts w:ascii="Inter" w:hAnsi="Inter"/>
-          <w:b/>
-          <w:bCs/>
-          <w:lang w:val="es-ES"/>
-        </w:rPr>
-        <w:t>–</w:t>
-      </w:r>
-      <w:r>
-        <w:rPr>
-          <w:rFonts w:ascii="Inter" w:hAnsi="Inter"/>
-          <w:b/>
-          <w:bCs/>
-          <w:lang w:val="es-ES"/>
-        </w:rPr>
-        <w:t xml:space="preserve"> </w:t>
-      </w:r>
-      <w:proofErr w:type="spellStart"/>
-      <w:r>
-        <w:rPr>
-          <w:rFonts w:ascii="Inter" w:hAnsi="Inter"/>
-          <w:b/>
-          <w:bCs/>
-          <w:lang w:val="es-ES"/>
-        </w:rPr>
-        <w:t>Public</w:t>
-      </w:r>
-      <w:proofErr w:type="spellEnd"/>
-      <w:r>
-        <w:rPr>
-          <w:rFonts w:ascii="Inter" w:hAnsi="Inter"/>
-          <w:b/>
-          <w:bCs/>
-          <w:lang w:val="es-ES"/>
-        </w:rPr>
-        <w:t xml:space="preserve"> </w:t>
-      </w:r>
-      <w:proofErr w:type="spellStart"/>
-      <w:r>
-        <w:rPr>
-          <w:rFonts w:ascii="Inter" w:hAnsi="Inter"/>
-          <w:b/>
-          <w:bCs/>
-          <w:lang w:val="es-ES"/>
-        </w:rPr>
-        <w:t>Application</w:t>
-      </w:r>
-      <w:proofErr w:type="spellEnd"/>
-    </w:p>
-    <w:p>
-      <w:pPr>
-        <w:rPr>
-          <w:rFonts w:ascii="Inter" w:hAnsi="Inter"/>
-        </w:rPr>
-      </w:pPr>
-      <w:r>
-        <w:rPr>
-          <w:rFonts w:ascii="Inter" w:hAnsi="Inter"/>
-        </w:rPr>
-        <w:t>Public portal for the institution, allowing potential clients to contact the organization, communicating with the private application.</w:t>
-      </w:r>
-    </w:p>
-    <w:p>
-      <w:pPr>
-        <w:numPr>
-          <w:ilvl w:val="0"/>
-          <w:numId w:val="7"/>
-        </w:numPr>
-        <w:rPr>
-          <w:rFonts w:ascii="Inter" w:hAnsi="Inter"/>
-        </w:rPr>
-      </w:pPr>
-      <w:r>
-        <w:rPr>
-          <w:rFonts w:ascii="Inter" w:hAnsi="Inter"/>
-          <w:b/>
-          <w:bCs/>
-        </w:rPr>
-        <w:t>Technologies</w:t>
-      </w:r>
-      <w:r>
-        <w:rPr>
-          <w:rFonts w:ascii="Inter" w:hAnsi="Inter"/>
-          <w:b/>
-          <w:bCs/>
-        </w:rPr>
-        <w:t>:</w:t>
-      </w:r>
-      <w:r>
-        <w:rPr>
-          <w:rFonts w:ascii="Inter" w:hAnsi="Inter"/>
-        </w:rPr>
-        <w:t xml:space="preserve"> </w:t>
-      </w:r>
-      <w:r>
-        <w:rPr>
-          <w:rFonts w:ascii="Inter" w:hAnsi="Inter"/>
-        </w:rPr>
-        <w:t>Vue.js</w:t>
-      </w:r>
-      <w:r>
-        <w:rPr>
-          <w:rFonts w:ascii="Inter" w:hAnsi="Inter"/>
-        </w:rPr>
-        <w:t>, HTML, CSS, JavaScript</w:t>
-      </w:r>
+        <w:rPr>
+          <w:rFonts w:ascii="Inter" w:hAnsi="Inter"/>
+        </w:rPr>
+      </w:pPr>
+      <w:r>
+        <w:rPr>
+          <w:rFonts w:ascii="Segoe UI Emoji" w:hAnsi="Segoe UI Emoji" w:cs="Segoe UI Emoji"/>
+        </w:rPr>
+        <w:t>🔗</w:t>
+      </w:r>
+      <w:r>
+        <w:rPr>
+          <w:rFonts w:ascii="Inter" w:hAnsi="Inter"/>
+        </w:rPr>
+        <w:t xml:space="preserve"> More projec</w:t>
+      </w:r>
+      <w:r>
+        <w:rPr>
+          <w:rFonts w:ascii="Inter" w:hAnsi="Inter"/>
+        </w:rPr>
+        <w:t>ts in</w:t>
+      </w:r>
+      <w:r>
+        <w:rPr>
+          <w:rFonts w:ascii="Inter" w:hAnsi="Inter"/>
+        </w:rPr>
+        <w:t xml:space="preserve">: </w:t>
+      </w:r>
+      <w:hyperlink r:id="rId12" w:history="1">
+        <w:proofErr w:type="spellStart"/>
+        <w:r>
+          <w:rPr>
+            <w:rStyle w:val="Hyperlink"/>
+            <w:rFonts w:ascii="Inter" w:hAnsi="Inter"/>
+          </w:rPr>
+          <w:t>llamazares-nicolas.netlify.app</w:t>
+        </w:r>
+        <w:proofErr w:type="spellEnd"/>
+      </w:hyperlink>
     </w:p>
     <w:p>
       <w:pPr>
@@ -2385,6 +1895,7 @@
           <w:b/>
           <w:bCs/>
         </w:rPr>
+        <w:lastRenderedPageBreak/>
         <w:t>LANGUAGES</w:t>
       </w:r>
     </w:p>
@@ -2469,7 +1980,19 @@
         <w:rPr>
           <w:rFonts w:ascii="Inter" w:hAnsi="Inter"/>
         </w:rPr>
-        <w:t>(B1)</w:t>
+        <w:t>(B</w:t>
+      </w:r>
+      <w:r>
+        <w:rPr>
+          <w:rFonts w:ascii="Inter" w:hAnsi="Inter"/>
+        </w:rPr>
+        <w:t>2</w:t>
+      </w:r>
+      <w:r>
+        <w:rPr>
+          <w:rFonts w:ascii="Inter" w:hAnsi="Inter"/>
+        </w:rPr>
+        <w:t>)</w:t>
       </w:r>
     </w:p>
     <w:p>
@@ -2641,10 +2164,10 @@
         </w:rPr>
         <w:t xml:space="preserve"> </w:t>
       </w:r>
-      <w:hyperlink r:id="rId10" w:history="1">
+      <w:hyperlink r:id="rId13" w:history="1">
         <w:r>
           <w:rPr>
-            <w:rStyle w:val="Hipervnculo"/>
+            <w:rStyle w:val="Hyperlink"/>
             <w:rFonts w:ascii="Inter" w:hAnsi="Inter"/>
             <w:lang w:val="es-ES"/>
           </w:rPr>
@@ -4624,11 +4147,11 @@
     <w:qFormat/>
     <w:rsid w:val="00061D55"/>
   </w:style>
-  <w:style w:type="paragraph" w:styleId="Ttulo1">
+  <w:style w:type="paragraph" w:styleId="Heading1">
     <w:name w:val="heading 1"/>
     <w:basedOn w:val="Normal"/>
     <w:next w:val="Normal"/>
-    <w:link w:val="Ttulo1Car"/>
+    <w:link w:val="Heading1Char"/>
     <w:uiPriority w:val="9"/>
     <w:qFormat/>
     <w:rsid w:val="00061D55"/>
@@ -4645,11 +4168,11 @@
       <w:szCs w:val="40"/>
     </w:rPr>
   </w:style>
-  <w:style w:type="paragraph" w:styleId="Ttulo2">
+  <w:style w:type="paragraph" w:styleId="Heading2">
     <w:name w:val="heading 2"/>
     <w:basedOn w:val="Normal"/>
     <w:next w:val="Normal"/>
-    <w:link w:val="Ttulo2Car"/>
+    <w:link w:val="Heading2Char"/>
     <w:uiPriority w:val="9"/>
     <w:semiHidden/>
     <w:unhideWhenUsed/>
@@ -4668,11 +4191,11 @@
       <w:szCs w:val="32"/>
     </w:rPr>
   </w:style>
-  <w:style w:type="paragraph" w:styleId="Ttulo3">
+  <w:style w:type="paragraph" w:styleId="Heading3">
     <w:name w:val="heading 3"/>
     <w:basedOn w:val="Normal"/>
     <w:next w:val="Normal"/>
-    <w:link w:val="Ttulo3Car"/>
+    <w:link w:val="Heading3Char"/>
     <w:uiPriority w:val="9"/>
     <w:semiHidden/>
     <w:unhideWhenUsed/>
@@ -4691,11 +4214,11 @@
       <w:szCs w:val="28"/>
     </w:rPr>
   </w:style>
-  <w:style w:type="paragraph" w:styleId="Ttulo4">
+  <w:style w:type="paragraph" w:styleId="Heading4">
     <w:name w:val="heading 4"/>
     <w:basedOn w:val="Normal"/>
     <w:next w:val="Normal"/>
-    <w:link w:val="Ttulo4Car"/>
+    <w:link w:val="Heading4Char"/>
     <w:uiPriority w:val="9"/>
     <w:semiHidden/>
     <w:unhideWhenUsed/>
@@ -4714,11 +4237,11 @@
       <w:color w:val="2E74B5" w:themeColor="accent1" w:themeShade="BF"/>
     </w:rPr>
   </w:style>
-  <w:style w:type="paragraph" w:styleId="Ttulo5">
+  <w:style w:type="paragraph" w:styleId="Heading5">
     <w:name w:val="heading 5"/>
     <w:basedOn w:val="Normal"/>
     <w:next w:val="Normal"/>
-    <w:link w:val="Ttulo5Car"/>
+    <w:link w:val="Heading5Char"/>
     <w:uiPriority w:val="9"/>
     <w:semiHidden/>
     <w:unhideWhenUsed/>
@@ -4735,11 +4258,11 @@
       <w:color w:val="2E74B5" w:themeColor="accent1" w:themeShade="BF"/>
     </w:rPr>
   </w:style>
-  <w:style w:type="paragraph" w:styleId="Ttulo6">
+  <w:style w:type="paragraph" w:styleId="Heading6">
     <w:name w:val="heading 6"/>
     <w:basedOn w:val="Normal"/>
     <w:next w:val="Normal"/>
-    <w:link w:val="Ttulo6Car"/>
+    <w:link w:val="Heading6Char"/>
     <w:uiPriority w:val="9"/>
     <w:semiHidden/>
     <w:unhideWhenUsed/>
@@ -4758,11 +4281,11 @@
       <w:color w:val="595959" w:themeColor="text1" w:themeTint="A6"/>
     </w:rPr>
   </w:style>
-  <w:style w:type="paragraph" w:styleId="Ttulo7">
+  <w:style w:type="paragraph" w:styleId="Heading7">
     <w:name w:val="heading 7"/>
     <w:basedOn w:val="Normal"/>
     <w:next w:val="Normal"/>
-    <w:link w:val="Ttulo7Car"/>
+    <w:link w:val="Heading7Char"/>
     <w:uiPriority w:val="9"/>
     <w:semiHidden/>
     <w:unhideWhenUsed/>
@@ -4779,11 +4302,11 @@
       <w:color w:val="595959" w:themeColor="text1" w:themeTint="A6"/>
     </w:rPr>
   </w:style>
-  <w:style w:type="paragraph" w:styleId="Ttulo8">
+  <w:style w:type="paragraph" w:styleId="Heading8">
     <w:name w:val="heading 8"/>
     <w:basedOn w:val="Normal"/>
     <w:next w:val="Normal"/>
-    <w:link w:val="Ttulo8Car"/>
+    <w:link w:val="Heading8Char"/>
     <w:uiPriority w:val="9"/>
     <w:semiHidden/>
     <w:unhideWhenUsed/>
@@ -4802,11 +4325,11 @@
       <w:color w:val="272727" w:themeColor="text1" w:themeTint="D8"/>
     </w:rPr>
   </w:style>
-  <w:style w:type="paragraph" w:styleId="Ttulo9">
+  <w:style w:type="paragraph" w:styleId="Heading9">
     <w:name w:val="heading 9"/>
     <w:basedOn w:val="Normal"/>
     <w:next w:val="Normal"/>
-    <w:link w:val="Ttulo9Car"/>
+    <w:link w:val="Heading9Char"/>
     <w:uiPriority w:val="9"/>
     <w:semiHidden/>
     <w:unhideWhenUsed/>
@@ -4823,12 +4346,13 @@
       <w:color w:val="272727" w:themeColor="text1" w:themeTint="D8"/>
     </w:rPr>
   </w:style>
-  <w:style w:type="character" w:default="1" w:styleId="Fuentedeprrafopredeter">
+  <w:style w:type="character" w:default="1" w:styleId="DefaultParagraphFont">
     <w:name w:val="Default Paragraph Font"/>
     <w:uiPriority w:val="1"/>
+    <w:semiHidden/>
     <w:unhideWhenUsed/>
   </w:style>
-  <w:style w:type="table" w:default="1" w:styleId="Tablanormal">
+  <w:style w:type="table" w:default="1" w:styleId="TableNormal">
     <w:name w:val="Normal Table"/>
     <w:uiPriority w:val="99"/>
     <w:semiHidden/>
@@ -4843,16 +4367,16 @@
       </w:tblCellMar>
     </w:tblPr>
   </w:style>
-  <w:style w:type="numbering" w:default="1" w:styleId="Sinlista">
+  <w:style w:type="numbering" w:default="1" w:styleId="NoList">
     <w:name w:val="No List"/>
     <w:uiPriority w:val="99"/>
     <w:semiHidden/>
     <w:unhideWhenUsed/>
   </w:style>
-  <w:style w:type="character" w:customStyle="1" w:styleId="Ttulo1Car">
-    <w:name w:val="Título 1 Car"/>
-    <w:basedOn w:val="Fuentedeprrafopredeter"/>
-    <w:link w:val="Ttulo1"/>
+  <w:style w:type="character" w:customStyle="1" w:styleId="Heading1Char">
+    <w:name w:val="Heading 1 Char"/>
+    <w:basedOn w:val="DefaultParagraphFont"/>
+    <w:link w:val="Heading1"/>
     <w:uiPriority w:val="9"/>
     <w:rsid w:val="00061D55"/>
     <w:rPr>
@@ -4862,10 +4386,10 @@
       <w:szCs w:val="40"/>
     </w:rPr>
   </w:style>
-  <w:style w:type="character" w:customStyle="1" w:styleId="Ttulo2Car">
-    <w:name w:val="Título 2 Car"/>
-    <w:basedOn w:val="Fuentedeprrafopredeter"/>
-    <w:link w:val="Ttulo2"/>
+  <w:style w:type="character" w:customStyle="1" w:styleId="Heading2Char">
+    <w:name w:val="Heading 2 Char"/>
+    <w:basedOn w:val="DefaultParagraphFont"/>
+    <w:link w:val="Heading2"/>
     <w:uiPriority w:val="9"/>
     <w:semiHidden/>
     <w:rsid w:val="00061D55"/>
@@ -4876,10 +4400,10 @@
       <w:szCs w:val="32"/>
     </w:rPr>
   </w:style>
-  <w:style w:type="character" w:customStyle="1" w:styleId="Ttulo3Car">
-    <w:name w:val="Título 3 Car"/>
-    <w:basedOn w:val="Fuentedeprrafopredeter"/>
-    <w:link w:val="Ttulo3"/>
+  <w:style w:type="character" w:customStyle="1" w:styleId="Heading3Char">
+    <w:name w:val="Heading 3 Char"/>
+    <w:basedOn w:val="DefaultParagraphFont"/>
+    <w:link w:val="Heading3"/>
     <w:uiPriority w:val="9"/>
     <w:semiHidden/>
     <w:rsid w:val="00061D55"/>
@@ -4890,10 +4414,10 @@
       <w:szCs w:val="28"/>
     </w:rPr>
   </w:style>
-  <w:style w:type="character" w:customStyle="1" w:styleId="Ttulo4Car">
-    <w:name w:val="Título 4 Car"/>
-    <w:basedOn w:val="Fuentedeprrafopredeter"/>
-    <w:link w:val="Ttulo4"/>
+  <w:style w:type="character" w:customStyle="1" w:styleId="Heading4Char">
+    <w:name w:val="Heading 4 Char"/>
+    <w:basedOn w:val="DefaultParagraphFont"/>
+    <w:link w:val="Heading4"/>
     <w:uiPriority w:val="9"/>
     <w:semiHidden/>
     <w:rsid w:val="00061D55"/>
@@ -4904,10 +4428,10 @@
       <w:color w:val="2E74B5" w:themeColor="accent1" w:themeShade="BF"/>
     </w:rPr>
   </w:style>
-  <w:style w:type="character" w:customStyle="1" w:styleId="Ttulo5Car">
-    <w:name w:val="Título 5 Car"/>
-    <w:basedOn w:val="Fuentedeprrafopredeter"/>
-    <w:link w:val="Ttulo5"/>
+  <w:style w:type="character" w:customStyle="1" w:styleId="Heading5Char">
+    <w:name w:val="Heading 5 Char"/>
+    <w:basedOn w:val="DefaultParagraphFont"/>
+    <w:link w:val="Heading5"/>
     <w:uiPriority w:val="9"/>
     <w:semiHidden/>
     <w:rsid w:val="00061D55"/>
@@ -4916,10 +4440,10 @@
       <w:color w:val="2E74B5" w:themeColor="accent1" w:themeShade="BF"/>
     </w:rPr>
   </w:style>
-  <w:style w:type="character" w:customStyle="1" w:styleId="Ttulo6Car">
-    <w:name w:val="Título 6 Car"/>
-    <w:basedOn w:val="Fuentedeprrafopredeter"/>
-    <w:link w:val="Ttulo6"/>
+  <w:style w:type="character" w:customStyle="1" w:styleId="Heading6Char">
+    <w:name w:val="Heading 6 Char"/>
+    <w:basedOn w:val="DefaultParagraphFont"/>
+    <w:link w:val="Heading6"/>
     <w:uiPriority w:val="9"/>
     <w:semiHidden/>
     <w:rsid w:val="00061D55"/>
@@ -4930,10 +4454,10 @@
       <w:color w:val="595959" w:themeColor="text1" w:themeTint="A6"/>
     </w:rPr>
   </w:style>
-  <w:style w:type="character" w:customStyle="1" w:styleId="Ttulo7Car">
-    <w:name w:val="Título 7 Car"/>
-    <w:basedOn w:val="Fuentedeprrafopredeter"/>
-    <w:link w:val="Ttulo7"/>
+  <w:style w:type="character" w:customStyle="1" w:styleId="Heading7Char">
+    <w:name w:val="Heading 7 Char"/>
+    <w:basedOn w:val="DefaultParagraphFont"/>
+    <w:link w:val="Heading7"/>
     <w:uiPriority w:val="9"/>
     <w:semiHidden/>
     <w:rsid w:val="00061D55"/>
@@ -4942,10 +4466,10 @@
       <w:color w:val="595959" w:themeColor="text1" w:themeTint="A6"/>
     </w:rPr>
   </w:style>
-  <w:style w:type="character" w:customStyle="1" w:styleId="Ttulo8Car">
-    <w:name w:val="Título 8 Car"/>
-    <w:basedOn w:val="Fuentedeprrafopredeter"/>
-    <w:link w:val="Ttulo8"/>
+  <w:style w:type="character" w:customStyle="1" w:styleId="Heading8Char">
+    <w:name w:val="Heading 8 Char"/>
+    <w:basedOn w:val="DefaultParagraphFont"/>
+    <w:link w:val="Heading8"/>
     <w:uiPriority w:val="9"/>
     <w:semiHidden/>
     <w:rsid w:val="00061D55"/>
@@ -4956,10 +4480,10 @@
       <w:color w:val="272727" w:themeColor="text1" w:themeTint="D8"/>
     </w:rPr>
   </w:style>
-  <w:style w:type="character" w:customStyle="1" w:styleId="Ttulo9Car">
-    <w:name w:val="Título 9 Car"/>
-    <w:basedOn w:val="Fuentedeprrafopredeter"/>
-    <w:link w:val="Ttulo9"/>
+  <w:style w:type="character" w:customStyle="1" w:styleId="Heading9Char">
+    <w:name w:val="Heading 9 Char"/>
+    <w:basedOn w:val="DefaultParagraphFont"/>
+    <w:link w:val="Heading9"/>
     <w:uiPriority w:val="9"/>
     <w:semiHidden/>
     <w:rsid w:val="00061D55"/>
@@ -4968,11 +4492,11 @@
       <w:color w:val="272727" w:themeColor="text1" w:themeTint="D8"/>
     </w:rPr>
   </w:style>
-  <w:style w:type="paragraph" w:styleId="Ttulo">
+  <w:style w:type="paragraph" w:styleId="Title">
     <w:name w:val="Title"/>
     <w:basedOn w:val="Normal"/>
     <w:next w:val="Normal"/>
-    <w:link w:val="TtuloCar"/>
+    <w:link w:val="TitleChar"/>
     <w:uiPriority w:val="10"/>
     <w:qFormat/>
     <w:rsid w:val="00061D55"/>
@@ -4988,10 +4512,10 @@
       <w:szCs w:val="56"/>
     </w:rPr>
   </w:style>
-  <w:style w:type="character" w:customStyle="1" w:styleId="TtuloCar">
-    <w:name w:val="Título Car"/>
-    <w:basedOn w:val="Fuentedeprrafopredeter"/>
-    <w:link w:val="Ttulo"/>
+  <w:style w:type="character" w:customStyle="1" w:styleId="TitleChar">
+    <w:name w:val="Title Char"/>
+    <w:basedOn w:val="DefaultParagraphFont"/>
+    <w:link w:val="Title"/>
     <w:uiPriority w:val="10"/>
     <w:rsid w:val="00061D55"/>
     <w:rPr>
@@ -5002,11 +4526,11 @@
       <w:szCs w:val="56"/>
     </w:rPr>
   </w:style>
-  <w:style w:type="paragraph" w:styleId="Subttulo">
+  <w:style w:type="paragraph" w:styleId="Subtitle">
     <w:name w:val="Subtitle"/>
     <w:basedOn w:val="Normal"/>
     <w:next w:val="Normal"/>
-    <w:link w:val="SubttuloCar"/>
+    <w:link w:val="SubtitleChar"/>
     <w:uiPriority w:val="11"/>
     <w:qFormat/>
     <w:rsid w:val="00061D55"/>
@@ -5023,10 +4547,10 @@
       <w:szCs w:val="28"/>
     </w:rPr>
   </w:style>
-  <w:style w:type="character" w:customStyle="1" w:styleId="SubttuloCar">
-    <w:name w:val="Subtítulo Car"/>
-    <w:basedOn w:val="Fuentedeprrafopredeter"/>
-    <w:link w:val="Subttulo"/>
+  <w:style w:type="character" w:customStyle="1" w:styleId="SubtitleChar">
+    <w:name w:val="Subtitle Char"/>
+    <w:basedOn w:val="DefaultParagraphFont"/>
+    <w:link w:val="Subtitle"/>
     <w:uiPriority w:val="11"/>
     <w:rsid w:val="00061D55"/>
     <w:rPr>
@@ -5037,11 +4561,11 @@
       <w:szCs w:val="28"/>
     </w:rPr>
   </w:style>
-  <w:style w:type="paragraph" w:styleId="Cita">
+  <w:style w:type="paragraph" w:styleId="Quote">
     <w:name w:val="Quote"/>
     <w:basedOn w:val="Normal"/>
     <w:next w:val="Normal"/>
-    <w:link w:val="CitaCar"/>
+    <w:link w:val="QuoteChar"/>
     <w:uiPriority w:val="29"/>
     <w:qFormat/>
     <w:rsid w:val="00061D55"/>
@@ -5055,10 +4579,10 @@
       <w:color w:val="404040" w:themeColor="text1" w:themeTint="BF"/>
     </w:rPr>
   </w:style>
-  <w:style w:type="character" w:customStyle="1" w:styleId="CitaCar">
-    <w:name w:val="Cita Car"/>
-    <w:basedOn w:val="Fuentedeprrafopredeter"/>
-    <w:link w:val="Cita"/>
+  <w:style w:type="character" w:customStyle="1" w:styleId="QuoteChar">
+    <w:name w:val="Quote Char"/>
+    <w:basedOn w:val="DefaultParagraphFont"/>
+    <w:link w:val="Quote"/>
     <w:uiPriority w:val="29"/>
     <w:rsid w:val="00061D55"/>
     <w:rPr>
@@ -5067,7 +4591,7 @@
       <w:color w:val="404040" w:themeColor="text1" w:themeTint="BF"/>
     </w:rPr>
   </w:style>
-  <w:style w:type="paragraph" w:styleId="Prrafodelista">
+  <w:style w:type="paragraph" w:styleId="ListParagraph">
     <w:name w:val="List Paragraph"/>
     <w:basedOn w:val="Normal"/>
     <w:uiPriority w:val="34"/>
@@ -5078,9 +4602,9 @@
       <w:contextualSpacing/>
     </w:pPr>
   </w:style>
-  <w:style w:type="character" w:styleId="nfasisintenso">
+  <w:style w:type="character" w:styleId="IntenseEmphasis">
     <w:name w:val="Intense Emphasis"/>
-    <w:basedOn w:val="Fuentedeprrafopredeter"/>
+    <w:basedOn w:val="DefaultParagraphFont"/>
     <w:uiPriority w:val="21"/>
     <w:qFormat/>
     <w:rsid w:val="00061D55"/>
@@ -5090,11 +4614,11 @@
       <w:color w:val="2E74B5" w:themeColor="accent1" w:themeShade="BF"/>
     </w:rPr>
   </w:style>
-  <w:style w:type="paragraph" w:styleId="Citadestacada">
+  <w:style w:type="paragraph" w:styleId="IntenseQuote">
     <w:name w:val="Intense Quote"/>
     <w:basedOn w:val="Normal"/>
     <w:next w:val="Normal"/>
-    <w:link w:val="CitadestacadaCar"/>
+    <w:link w:val="IntenseQuoteChar"/>
     <w:uiPriority w:val="30"/>
     <w:qFormat/>
     <w:rsid w:val="00061D55"/>
@@ -5113,10 +4637,10 @@
       <w:color w:val="2E74B5" w:themeColor="accent1" w:themeShade="BF"/>
     </w:rPr>
   </w:style>
-  <w:style w:type="character" w:customStyle="1" w:styleId="CitadestacadaCar">
-    <w:name w:val="Cita destacada Car"/>
-    <w:basedOn w:val="Fuentedeprrafopredeter"/>
-    <w:link w:val="Citadestacada"/>
+  <w:style w:type="character" w:customStyle="1" w:styleId="IntenseQuoteChar">
+    <w:name w:val="Intense Quote Char"/>
+    <w:basedOn w:val="DefaultParagraphFont"/>
+    <w:link w:val="IntenseQuote"/>
     <w:uiPriority w:val="30"/>
     <w:rsid w:val="00061D55"/>
     <w:rPr>
@@ -5125,9 +4649,9 @@
       <w:color w:val="2E74B5" w:themeColor="accent1" w:themeShade="BF"/>
     </w:rPr>
   </w:style>
-  <w:style w:type="character" w:styleId="Referenciaintensa">
+  <w:style w:type="character" w:styleId="IntenseReference">
     <w:name w:val="Intense Reference"/>
-    <w:basedOn w:val="Fuentedeprrafopredeter"/>
+    <w:basedOn w:val="DefaultParagraphFont"/>
     <w:uiPriority w:val="32"/>
     <w:qFormat/>
     <w:rsid w:val="00061D55"/>
@@ -5139,15 +4663,27 @@
       <w:spacing w:val="5"/>
     </w:rPr>
   </w:style>
-  <w:style w:type="character" w:styleId="Hipervnculo">
+  <w:style w:type="character" w:styleId="Hyperlink">
     <w:name w:val="Hyperlink"/>
-    <w:basedOn w:val="Fuentedeprrafopredeter"/>
+    <w:basedOn w:val="DefaultParagraphFont"/>
     <w:uiPriority w:val="99"/>
     <w:unhideWhenUsed/>
     <w:rsid w:val="00061D55"/>
     <w:rPr>
       <w:color w:val="0563C1" w:themeColor="hyperlink"/>
       <w:u w:val="single"/>
+    </w:rPr>
+  </w:style>
+  <w:style w:type="character" w:styleId="UnresolvedMention">
+    <w:name w:val="Unresolved Mention"/>
+    <w:basedOn w:val="DefaultParagraphFont"/>
+    <w:uiPriority w:val="99"/>
+    <w:semiHidden/>
+    <w:unhideWhenUsed/>
+    <w:rsid w:val="00C8210D"/>
+    <w:rPr>
+      <w:color w:val="605E5C"/>
+      <w:shd w:val="clear" w:color="auto" w:fill="E1DFDD"/>
     </w:rPr>
   </w:style>
 </w:styles>

</xml_diff>